<commit_message>
STM1001 MAKING SENSE OF DATA Note
</commit_message>
<xml_diff>
--- a/STM1001 MAKING SENSE OF DATA/We can propose this question in the form of the following hypotheses.docx
+++ b/STM1001 MAKING SENSE OF DATA/We can propose this question in the form of the following hypotheses.docx
@@ -51,6 +51,7 @@
         </w:rPr>
         <w:t>H</w:t>
       </w:r>
+      <w:proofErr w:type="gramStart"/>
       <w:r>
         <w:rPr>
           <w:rFonts w:ascii="MJXc-TeX-main-Rw" w:eastAsia="Times New Roman" w:hAnsi="MJXc-TeX-main-Rw" w:cs="Helvetica"/>
@@ -84,6 +85,7 @@
         </w:rPr>
         <w:t>μ</w:t>
       </w:r>
+      <w:proofErr w:type="gramEnd"/>
       <w:r>
         <w:rPr>
           <w:rFonts w:ascii="MJXc-TeX-main-Rw" w:eastAsia="Times New Roman" w:hAnsi="MJXc-TeX-main-Rw" w:cs="Helvetica"/>
@@ -249,6 +251,7 @@
         </w:rPr>
         <w:t>:not all </w:t>
       </w:r>
+      <w:proofErr w:type="spellStart"/>
       <w:r>
         <w:rPr>
           <w:rFonts w:ascii="MJXc-TeX-math-Iw" w:eastAsia="Times New Roman" w:hAnsi="MJXc-TeX-math-Iw" w:cs="Helvetica"/>
@@ -280,7 +283,19 @@
           <w:bdr w:val="none" w:sz="0" w:space="0" w:color="auto" w:frame="1"/>
           <w:lang w:val="en-US"/>
         </w:rPr>
-        <w:t>'s are equal,</w:t>
+        <w:t>'s</w:t>
+      </w:r>
+      <w:proofErr w:type="spellEnd"/>
+      <w:r>
+        <w:rPr>
+          <w:rFonts w:ascii="MJXc-TeX-main-Rw" w:eastAsia="Times New Roman" w:hAnsi="MJXc-TeX-main-Rw" w:cs="Helvetica"/>
+          <w:color w:val="333333"/>
+          <w:sz w:val="28"/>
+          <w:szCs w:val="28"/>
+          <w:bdr w:val="none" w:sz="0" w:space="0" w:color="auto" w:frame="1"/>
+          <w:lang w:val="en-US"/>
+        </w:rPr>
+        <w:t xml:space="preserve"> are equal,</w:t>
       </w:r>
     </w:p>
     <w:p>
@@ -588,6 +603,84 @@
         </w:rPr>
         <w:t>3</w:t>
       </w:r>
+    </w:p>
+    <w:p>
+      <w:pPr>
+        <w:shd w:val="clear" w:color="auto" w:fill="FFFFFF"/>
+        <w:spacing w:beforeAutospacing="1" w:after="0" w:afterAutospacing="1" w:line="240" w:lineRule="auto"/>
+        <w:rPr>
+          <w:rFonts w:ascii="Helvetica" w:eastAsia="Times New Roman" w:hAnsi="Helvetica" w:cs="Helvetica"/>
+          <w:color w:val="333333"/>
+          <w:spacing w:val="3"/>
+          <w:sz w:val="24"/>
+          <w:szCs w:val="24"/>
+          <w:lang w:val="en-US"/>
+        </w:rPr>
+      </w:pPr>
+    </w:p>
+    <w:p>
+      <w:pPr>
+        <w:shd w:val="clear" w:color="auto" w:fill="FFFFFF"/>
+        <w:spacing w:beforeAutospacing="1" w:after="0" w:afterAutospacing="1" w:line="240" w:lineRule="auto"/>
+        <w:rPr>
+          <w:rFonts w:ascii="Helvetica" w:eastAsia="Times New Roman" w:hAnsi="Helvetica" w:cs="Helvetica"/>
+          <w:color w:val="333333"/>
+          <w:spacing w:val="3"/>
+          <w:sz w:val="24"/>
+          <w:szCs w:val="24"/>
+          <w:lang w:val="en-US"/>
+        </w:rPr>
+      </w:pPr>
+      <w:r>
+        <w:rPr>
+          <w:rFonts w:ascii="Helvetica" w:eastAsia="Times New Roman" w:hAnsi="Helvetica" w:cs="Helvetica"/>
+          <w:color w:val="333333"/>
+          <w:spacing w:val="3"/>
+          <w:sz w:val="24"/>
+          <w:szCs w:val="24"/>
+          <w:lang w:val="en-US"/>
+        </w:rPr>
+        <w:t>score</w:t>
+      </w:r>
+    </w:p>
+    <w:p>
+      <w:pPr>
+        <w:shd w:val="clear" w:color="auto" w:fill="FFFFFF"/>
+        <w:spacing w:beforeAutospacing="1" w:after="0" w:afterAutospacing="1" w:line="240" w:lineRule="auto"/>
+        <w:rPr>
+          <w:rFonts w:ascii="Helvetica" w:eastAsia="Times New Roman" w:hAnsi="Helvetica" w:cs="Helvetica"/>
+          <w:color w:val="333333"/>
+          <w:spacing w:val="3"/>
+          <w:sz w:val="24"/>
+          <w:szCs w:val="24"/>
+          <w:lang w:val="en-US"/>
+        </w:rPr>
+      </w:pPr>
+      <w:r>
+        <w:rPr>
+          <w:rFonts w:ascii="Helvetica" w:eastAsia="Times New Roman" w:hAnsi="Helvetica" w:cs="Helvetica"/>
+          <w:color w:val="333333"/>
+          <w:spacing w:val="3"/>
+          <w:sz w:val="24"/>
+          <w:szCs w:val="24"/>
+          <w:lang w:val="en-US"/>
+        </w:rPr>
+        <w:t>the dependent variable must be a continuous (interval or ratio) level of measurement.</w:t>
+      </w:r>
+    </w:p>
+    <w:p>
+      <w:pPr>
+        <w:shd w:val="clear" w:color="auto" w:fill="FFFFFF"/>
+        <w:spacing w:beforeAutospacing="1" w:after="0" w:afterAutospacing="1" w:line="240" w:lineRule="auto"/>
+        <w:rPr>
+          <w:rFonts w:ascii="Helvetica" w:eastAsia="Times New Roman" w:hAnsi="Helvetica" w:cs="Helvetica"/>
+          <w:color w:val="333333"/>
+          <w:spacing w:val="3"/>
+          <w:sz w:val="24"/>
+          <w:szCs w:val="24"/>
+          <w:lang w:val="en-US"/>
+        </w:rPr>
+      </w:pPr>
     </w:p>
     <w:p>
       <w:pPr>
@@ -742,6 +835,7 @@
         </w:rPr>
         <w:t> (read from the </w:t>
       </w:r>
+      <w:proofErr w:type="spellStart"/>
       <w:r>
         <w:rPr>
           <w:rFonts w:ascii="Consolas" w:eastAsia="Times New Roman" w:hAnsi="Consolas" w:cs="Courier New"/>
@@ -753,37 +847,51 @@
           <w:shd w:val="clear" w:color="auto" w:fill="F7F7F7"/>
           <w:lang w:val="en-US"/>
         </w:rPr>
-        <w:t>Pr(&gt;F)</w:t>
-      </w:r>
-      <w:r>
-        <w:rPr>
-          <w:rFonts w:ascii="Helvetica" w:eastAsia="Times New Roman" w:hAnsi="Helvetica" w:cs="Helvetica"/>
-          <w:color w:val="333333"/>
-          <w:spacing w:val="3"/>
-          <w:sz w:val="24"/>
-          <w:szCs w:val="24"/>
-          <w:lang w:val="en-US"/>
-        </w:rPr>
-        <w:t> column) is almost 0, which is much less than 0.05, so we reject </w:t>
-      </w:r>
-      <w:r>
-        <w:rPr>
-          <w:rFonts w:ascii="MJXc-TeX-math-Iw" w:eastAsia="Times New Roman" w:hAnsi="MJXc-TeX-math-Iw" w:cs="Helvetica"/>
-          <w:color w:val="333333"/>
-          <w:sz w:val="28"/>
-          <w:szCs w:val="28"/>
-          <w:bdr w:val="none" w:sz="0" w:space="0" w:color="auto" w:frame="1"/>
-          <w:lang w:val="en-US"/>
-        </w:rPr>
-        <w:t>H</w:t>
-      </w:r>
-      <w:r>
-        <w:rPr>
-          <w:rFonts w:ascii="MJXc-TeX-main-Rw" w:eastAsia="Times New Roman" w:hAnsi="MJXc-TeX-main-Rw" w:cs="Helvetica"/>
-          <w:color w:val="333333"/>
+        <w:t>Pr</w:t>
+      </w:r>
+      <w:proofErr w:type="spellEnd"/>
+      <w:r>
+        <w:rPr>
+          <w:rFonts w:ascii="Consolas" w:eastAsia="Times New Roman" w:hAnsi="Consolas" w:cs="Courier New"/>
+          <w:color w:val="333333"/>
+          <w:spacing w:val="3"/>
           <w:sz w:val="20"/>
           <w:szCs w:val="20"/>
           <w:bdr w:val="none" w:sz="0" w:space="0" w:color="auto" w:frame="1"/>
+          <w:shd w:val="clear" w:color="auto" w:fill="F7F7F7"/>
+          <w:lang w:val="en-US"/>
+        </w:rPr>
+        <w:t>(&gt;F)</w:t>
+      </w:r>
+      <w:r>
+        <w:rPr>
+          <w:rFonts w:ascii="Helvetica" w:eastAsia="Times New Roman" w:hAnsi="Helvetica" w:cs="Helvetica"/>
+          <w:color w:val="333333"/>
+          <w:spacing w:val="3"/>
+          <w:sz w:val="24"/>
+          <w:szCs w:val="24"/>
+          <w:lang w:val="en-US"/>
+        </w:rPr>
+        <w:t> column) is almost 0, which is much less than 0.05, so we reject </w:t>
+      </w:r>
+      <w:r>
+        <w:rPr>
+          <w:rFonts w:ascii="MJXc-TeX-math-Iw" w:eastAsia="Times New Roman" w:hAnsi="MJXc-TeX-math-Iw" w:cs="Helvetica"/>
+          <w:color w:val="333333"/>
+          <w:sz w:val="28"/>
+          <w:szCs w:val="28"/>
+          <w:bdr w:val="none" w:sz="0" w:space="0" w:color="auto" w:frame="1"/>
+          <w:lang w:val="en-US"/>
+        </w:rPr>
+        <w:t>H</w:t>
+      </w:r>
+      <w:r>
+        <w:rPr>
+          <w:rFonts w:ascii="MJXc-TeX-main-Rw" w:eastAsia="Times New Roman" w:hAnsi="MJXc-TeX-main-Rw" w:cs="Helvetica"/>
+          <w:color w:val="333333"/>
+          <w:sz w:val="20"/>
+          <w:szCs w:val="20"/>
+          <w:bdr w:val="none" w:sz="0" w:space="0" w:color="auto" w:frame="1"/>
           <w:lang w:val="en-US"/>
         </w:rPr>
         <w:t>0</w:t>
@@ -797,7 +905,19 @@
           <w:szCs w:val="24"/>
           <w:lang w:val="en-US"/>
         </w:rPr>
-        <w:t>. That is, we have enough evidence to conclude that there is a statistically significant difference between groups</w:t>
+        <w:t>. T</w:t>
+      </w:r>
+      <w:r>
+        <w:rPr>
+          <w:rFonts w:ascii="Helvetica" w:eastAsia="Times New Roman" w:hAnsi="Helvetica" w:cs="Helvetica"/>
+          <w:color w:val="333333"/>
+          <w:spacing w:val="3"/>
+          <w:sz w:val="24"/>
+          <w:szCs w:val="24"/>
+          <w:highlight w:val="yellow"/>
+          <w:lang w:val="en-US"/>
+        </w:rPr>
+        <w:t>hat is, we have enough evidence to conclude that there is a statistically significant difference between groups</w:t>
       </w:r>
     </w:p>
     <w:p>
@@ -987,6 +1107,7 @@
         </w:rPr>
         <w:t> (read from the </w:t>
       </w:r>
+      <w:proofErr w:type="spellStart"/>
       <w:r>
         <w:rPr>
           <w:rFonts w:ascii="Consolas" w:eastAsia="Times New Roman" w:hAnsi="Consolas" w:cs="Courier New"/>
@@ -1000,6 +1121,7 @@
         </w:rPr>
         <w:t>Df</w:t>
       </w:r>
+      <w:proofErr w:type="spellEnd"/>
       <w:r>
         <w:rPr>
           <w:rFonts w:ascii="Helvetica" w:eastAsia="Times New Roman" w:hAnsi="Helvetica" w:cs="Helvetica"/>
@@ -1108,6 +1230,7 @@
         </w:rPr>
         <w:t> (read from the </w:t>
       </w:r>
+      <w:proofErr w:type="spellStart"/>
       <w:r>
         <w:rPr>
           <w:rFonts w:ascii="Consolas" w:eastAsia="Times New Roman" w:hAnsi="Consolas" w:cs="Courier New"/>
@@ -1121,6 +1244,7 @@
         </w:rPr>
         <w:t>Df</w:t>
       </w:r>
+      <w:proofErr w:type="spellEnd"/>
       <w:r>
         <w:rPr>
           <w:rFonts w:ascii="Helvetica" w:eastAsia="Times New Roman" w:hAnsi="Helvetica" w:cs="Helvetica"/>
@@ -1132,6 +1256,7 @@
         </w:rPr>
         <w:t> column, </w:t>
       </w:r>
+      <w:proofErr w:type="gramStart"/>
       <w:r>
         <w:rPr>
           <w:rFonts w:ascii="Consolas" w:eastAsia="Times New Roman" w:hAnsi="Consolas" w:cs="Courier New"/>
@@ -1154,7 +1279,19 @@
           <w:szCs w:val="24"/>
           <w:lang w:val="en-US"/>
         </w:rPr>
-        <w:t> row)</w:t>
+        <w:t> row</w:t>
+      </w:r>
+      <w:proofErr w:type="gramEnd"/>
+      <w:r>
+        <w:rPr>
+          <w:rFonts w:ascii="Helvetica" w:eastAsia="Times New Roman" w:hAnsi="Helvetica" w:cs="Helvetica"/>
+          <w:color w:val="333333"/>
+          <w:spacing w:val="3"/>
+          <w:sz w:val="24"/>
+          <w:szCs w:val="24"/>
+          <w:lang w:val="en-US"/>
+        </w:rPr>
+        <w:t>)</w:t>
       </w:r>
     </w:p>
     <w:p>
@@ -1183,15 +1320,66 @@
           <w:szCs w:val="24"/>
           <w:lang w:val="en-US"/>
         </w:rPr>
-        <w:t>To summarise, we can write: There was a significant difference in mean flipper length [F(</w:t>
-      </w:r>
-      <w:r>
-        <w:rPr>
-          <w:rFonts w:ascii="Helvetica" w:eastAsia="Times New Roman" w:hAnsi="Helvetica" w:cs="Helvetica"/>
-          <w:color w:val="333333"/>
-          <w:spacing w:val="3"/>
-          <w:sz w:val="24"/>
-          <w:szCs w:val="24"/>
+        <w:t xml:space="preserve">To </w:t>
+      </w:r>
+      <w:proofErr w:type="spellStart"/>
+      <w:r>
+        <w:rPr>
+          <w:rFonts w:ascii="Helvetica" w:eastAsia="Times New Roman" w:hAnsi="Helvetica" w:cs="Helvetica"/>
+          <w:color w:val="333333"/>
+          <w:spacing w:val="3"/>
+          <w:sz w:val="24"/>
+          <w:szCs w:val="24"/>
+          <w:lang w:val="en-US"/>
+        </w:rPr>
+        <w:t>summarise</w:t>
+      </w:r>
+      <w:proofErr w:type="spellEnd"/>
+      <w:r>
+        <w:rPr>
+          <w:rFonts w:ascii="Helvetica" w:eastAsia="Times New Roman" w:hAnsi="Helvetica" w:cs="Helvetica"/>
+          <w:color w:val="333333"/>
+          <w:spacing w:val="3"/>
+          <w:sz w:val="24"/>
+          <w:szCs w:val="24"/>
+          <w:lang w:val="en-US"/>
+        </w:rPr>
+        <w:t xml:space="preserve">, we can write: </w:t>
+      </w:r>
+      <w:r>
+        <w:rPr>
+          <w:rFonts w:ascii="Helvetica" w:eastAsia="Times New Roman" w:hAnsi="Helvetica" w:cs="Helvetica"/>
+          <w:color w:val="333333"/>
+          <w:spacing w:val="3"/>
+          <w:sz w:val="24"/>
+          <w:szCs w:val="24"/>
+          <w:highlight w:val="yellow"/>
+          <w:lang w:val="en-US"/>
+        </w:rPr>
+        <w:t>There was a significant difference in mean flipper length [</w:t>
+      </w:r>
+      <w:proofErr w:type="gramStart"/>
+      <w:r>
+        <w:rPr>
+          <w:rFonts w:ascii="Helvetica" w:eastAsia="Times New Roman" w:hAnsi="Helvetica" w:cs="Helvetica"/>
+          <w:color w:val="333333"/>
+          <w:spacing w:val="3"/>
+          <w:sz w:val="24"/>
+          <w:szCs w:val="24"/>
+          <w:highlight w:val="yellow"/>
+          <w:lang w:val="en-US"/>
+        </w:rPr>
+        <w:t>F(</w:t>
+      </w:r>
+      <w:proofErr w:type="gramEnd"/>
+      <w:r>
+        <w:rPr>
+          <w:rFonts w:ascii="Helvetica" w:eastAsia="Times New Roman" w:hAnsi="Helvetica" w:cs="Helvetica"/>
+          <w:color w:val="333333"/>
+          <w:spacing w:val="3"/>
+          <w:sz w:val="24"/>
+          <w:szCs w:val="24"/>
+          <w:highlight w:val="yellow"/>
           <w:lang w:val="en-US"/>
         </w:rPr>
         <w:t>3</w:t>
@@ -1203,6 +1391,7 @@
           <w:spacing w:val="3"/>
           <w:sz w:val="24"/>
           <w:szCs w:val="24"/>
+          <w:highlight w:val="yellow"/>
           <w:lang w:val="en-US"/>
         </w:rPr>
         <w:t xml:space="preserve">, </w:t>
@@ -1214,6 +1403,7 @@
           <w:spacing w:val="3"/>
           <w:sz w:val="24"/>
           <w:szCs w:val="24"/>
+          <w:highlight w:val="yellow"/>
           <w:lang w:val="en-US"/>
         </w:rPr>
         <w:t>92</w:t>
@@ -1225,6 +1415,7 @@
           <w:spacing w:val="3"/>
           <w:sz w:val="24"/>
           <w:szCs w:val="24"/>
+          <w:highlight w:val="yellow"/>
           <w:lang w:val="en-US"/>
         </w:rPr>
         <w:t xml:space="preserve">) = </w:t>
@@ -1236,6 +1427,7 @@
           <w:spacing w:val="3"/>
           <w:sz w:val="24"/>
           <w:szCs w:val="24"/>
+          <w:highlight w:val="yellow"/>
           <w:lang w:val="en-US"/>
         </w:rPr>
         <w:t>12.71</w:t>
@@ -1247,6 +1439,7 @@
           <w:spacing w:val="3"/>
           <w:sz w:val="24"/>
           <w:szCs w:val="24"/>
+          <w:highlight w:val="yellow"/>
           <w:lang w:val="en-US"/>
         </w:rPr>
         <w:t>, </w:t>
@@ -1257,6 +1450,7 @@
           <w:color w:val="333333"/>
           <w:sz w:val="28"/>
           <w:szCs w:val="28"/>
+          <w:highlight w:val="yellow"/>
           <w:bdr w:val="none" w:sz="0" w:space="0" w:color="auto" w:frame="1"/>
           <w:lang w:val="en-US"/>
         </w:rPr>
@@ -1268,6 +1462,7 @@
           <w:color w:val="333333"/>
           <w:sz w:val="28"/>
           <w:szCs w:val="28"/>
+          <w:highlight w:val="yellow"/>
           <w:bdr w:val="none" w:sz="0" w:space="0" w:color="auto" w:frame="1"/>
           <w:lang w:val="en-US"/>
         </w:rPr>
@@ -1280,6 +1475,7 @@
           <w:spacing w:val="3"/>
           <w:sz w:val="24"/>
           <w:szCs w:val="24"/>
+          <w:highlight w:val="yellow"/>
           <w:lang w:val="en-US"/>
         </w:rPr>
         <w:t xml:space="preserve">] between </w:t>
@@ -1291,6 +1487,7 @@
           <w:spacing w:val="3"/>
           <w:sz w:val="24"/>
           <w:szCs w:val="24"/>
+          <w:highlight w:val="yellow"/>
           <w:lang w:val="en-US"/>
         </w:rPr>
         <w:t>time</w:t>
@@ -1302,6 +1499,7 @@
           <w:spacing w:val="3"/>
           <w:sz w:val="24"/>
           <w:szCs w:val="24"/>
+          <w:highlight w:val="yellow"/>
           <w:lang w:val="en-US"/>
         </w:rPr>
         <w:t xml:space="preserve"> </w:t>
@@ -1313,6 +1511,7 @@
           <w:spacing w:val="3"/>
           <w:sz w:val="24"/>
           <w:szCs w:val="24"/>
+          <w:highlight w:val="yellow"/>
           <w:lang w:val="en-US"/>
         </w:rPr>
         <w:t>range</w:t>
@@ -1324,6 +1523,7 @@
           <w:spacing w:val="3"/>
           <w:sz w:val="24"/>
           <w:szCs w:val="24"/>
+          <w:highlight w:val="yellow"/>
           <w:lang w:val="en-US"/>
         </w:rPr>
         <w:t>.</w:t>

</xml_diff>